<commit_message>
Latest (June 1, 2022: 2:45pm)
</commit_message>
<xml_diff>
--- a/Budget cost.docx
+++ b/Budget cost.docx
@@ -16,18 +16,72 @@
       <w:pPr>
         <w:spacing w:after="0" w:line="240" w:lineRule="auto"/>
         <w:ind w:left="360"/>
-        <w:rPr>
-          <w:sz w:val="24"/>
-          <w:szCs w:val="24"/>
-        </w:rPr>
-      </w:pPr>
-      <w:r>
-        <w:rPr>
-          <w:sz w:val="24"/>
-          <w:szCs w:val="24"/>
-        </w:rPr>
-        <w:t>Budget cost:</w:t>
-      </w:r>
+        <w:jc w:val="center"/>
+        <w:rPr>
+          <w:sz w:val="32"/>
+          <w:szCs w:val="32"/>
+        </w:rPr>
+      </w:pPr>
+      <w:r>
+        <w:rPr>
+          <w:sz w:val="32"/>
+          <w:szCs w:val="32"/>
+        </w:rPr>
+        <w:t xml:space="preserve">Budget </w:t>
+      </w:r>
+      <w:r>
+        <w:rPr>
+          <w:sz w:val="32"/>
+          <w:szCs w:val="32"/>
+        </w:rPr>
+        <w:t>C</w:t>
+      </w:r>
+      <w:r>
+        <w:rPr>
+          <w:sz w:val="32"/>
+          <w:szCs w:val="32"/>
+        </w:rPr>
+        <w:t>ost</w:t>
+      </w:r>
+      <w:r>
+        <w:rPr>
+          <w:sz w:val="32"/>
+          <w:szCs w:val="32"/>
+        </w:rPr>
+        <w:t>ing</w:t>
+      </w:r>
+    </w:p>
+    <w:p>
+      <w:pPr>
+        <w:spacing w:after="0" w:line="240" w:lineRule="auto"/>
+        <w:ind w:left="360"/>
+        <w:jc w:val="center"/>
+        <w:rPr>
+          <w:sz w:val="32"/>
+          <w:szCs w:val="32"/>
+        </w:rPr>
+      </w:pPr>
+    </w:p>
+    <w:p>
+      <w:pPr>
+        <w:spacing w:after="0" w:line="240" w:lineRule="auto"/>
+        <w:ind w:left="360"/>
+        <w:jc w:val="center"/>
+        <w:rPr>
+          <w:sz w:val="32"/>
+          <w:szCs w:val="32"/>
+        </w:rPr>
+      </w:pPr>
+    </w:p>
+    <w:p>
+      <w:pPr>
+        <w:spacing w:after="0" w:line="240" w:lineRule="auto"/>
+        <w:jc w:val="both"/>
+        <w:rPr>
+          <w:sz w:val="24"/>
+          <w:szCs w:val="24"/>
+        </w:rPr>
+      </w:pPr>
     </w:p>
     <w:p>
       <w:pPr>
@@ -37,6 +91,7 @@
           <w:numId w:val="1"/>
         </w:numPr>
         <w:spacing w:after="0" w:line="240" w:lineRule="auto"/>
+        <w:jc w:val="both"/>
         <w:rPr>
           <w:sz w:val="24"/>
           <w:szCs w:val="24"/>
@@ -58,6 +113,7 @@
           <w:numId w:val="1"/>
         </w:numPr>
         <w:spacing w:after="0" w:line="240" w:lineRule="auto"/>
+        <w:jc w:val="both"/>
         <w:rPr>
           <w:sz w:val="24"/>
           <w:szCs w:val="24"/>
@@ -79,6 +135,7 @@
           <w:numId w:val="1"/>
         </w:numPr>
         <w:spacing w:after="0" w:line="240" w:lineRule="auto"/>
+        <w:jc w:val="both"/>
         <w:rPr>
           <w:sz w:val="24"/>
           <w:szCs w:val="24"/>
@@ -100,6 +157,7 @@
           <w:numId w:val="1"/>
         </w:numPr>
         <w:spacing w:after="0" w:line="240" w:lineRule="auto"/>
+        <w:jc w:val="both"/>
         <w:rPr>
           <w:sz w:val="24"/>
           <w:szCs w:val="24"/>
@@ -121,6 +179,7 @@
           <w:numId w:val="1"/>
         </w:numPr>
         <w:spacing w:after="0" w:line="240" w:lineRule="auto"/>
+        <w:jc w:val="both"/>
         <w:rPr>
           <w:sz w:val="24"/>
           <w:szCs w:val="24"/>
@@ -142,6 +201,7 @@
           <w:numId w:val="1"/>
         </w:numPr>
         <w:spacing w:after="0" w:line="240" w:lineRule="auto"/>
+        <w:jc w:val="both"/>
         <w:rPr>
           <w:sz w:val="24"/>
           <w:szCs w:val="24"/>
@@ -163,6 +223,7 @@
           <w:numId w:val="1"/>
         </w:numPr>
         <w:spacing w:after="0" w:line="240" w:lineRule="auto"/>
+        <w:jc w:val="both"/>
         <w:rPr>
           <w:sz w:val="24"/>
           <w:szCs w:val="24"/>
@@ -184,6 +245,7 @@
           <w:numId w:val="1"/>
         </w:numPr>
         <w:spacing w:after="0" w:line="240" w:lineRule="auto"/>
+        <w:jc w:val="both"/>
         <w:rPr>
           <w:sz w:val="24"/>
           <w:szCs w:val="24"/>
@@ -205,6 +267,7 @@
           <w:numId w:val="1"/>
         </w:numPr>
         <w:spacing w:after="0" w:line="240" w:lineRule="auto"/>
+        <w:jc w:val="both"/>
         <w:rPr>
           <w:sz w:val="24"/>
           <w:szCs w:val="24"/>
@@ -226,6 +289,7 @@
           <w:numId w:val="1"/>
         </w:numPr>
         <w:spacing w:after="0" w:line="240" w:lineRule="auto"/>
+        <w:jc w:val="both"/>
         <w:rPr>
           <w:sz w:val="24"/>
           <w:szCs w:val="24"/>
@@ -247,6 +311,7 @@
           <w:numId w:val="1"/>
         </w:numPr>
         <w:spacing w:after="0" w:line="240" w:lineRule="auto"/>
+        <w:jc w:val="both"/>
         <w:rPr>
           <w:sz w:val="24"/>
           <w:szCs w:val="24"/>
@@ -264,6 +329,7 @@
       <w:pPr>
         <w:spacing w:after="0" w:line="240" w:lineRule="auto"/>
         <w:ind w:left="900"/>
+        <w:jc w:val="both"/>
         <w:rPr>
           <w:sz w:val="24"/>
           <w:szCs w:val="24"/>

</xml_diff>